<commit_message>
adding and html squeleton
</commit_message>
<xml_diff>
--- a/project management/specifications.docx
+++ b/project management/specifications.docx
@@ -59,20 +59,10 @@
           <w:b/>
           <w:bCs/>
         </w:rPr>
-        <w:t xml:space="preserve">Project </w:t>
-      </w:r>
-      <w:r>
-        <w:rPr>
-          <w:b/>
-          <w:bCs/>
-        </w:rPr>
-        <w:t>starting</w:t>
-      </w:r>
-      <w:r>
-        <w:t xml:space="preserve">: </w:t>
-      </w:r>
-      <w:r>
-        <w:t>17 June 2024</w:t>
+        <w:t>Project starting</w:t>
+      </w:r>
+      <w:r>
+        <w:t>: 17 June 2024</w:t>
       </w:r>
     </w:p>
     <w:p>
@@ -305,14 +295,32 @@
         <w:rPr>
           <w:b/>
           <w:bCs/>
-          <w:highlight w:val="yellow"/>
-        </w:rPr>
-      </w:pPr>
-      <w:r>
-        <w:rPr>
-          <w:highlight w:val="yellow"/>
-        </w:rPr>
-        <w:t xml:space="preserve">Add GitHub </w:t>
+        </w:rPr>
+      </w:pPr>
+      <w:r>
+        <w:t xml:space="preserve">Add </w:t>
+      </w:r>
+      <w:proofErr w:type="gramStart"/>
+      <w:r>
+        <w:t xml:space="preserve">GitHub </w:t>
+      </w:r>
+      <w:r>
+        <w:t>:</w:t>
+      </w:r>
+      <w:proofErr w:type="gramEnd"/>
+      <w:r>
+        <w:t xml:space="preserve"> </w:t>
+      </w:r>
+      <w:hyperlink r:id="rId11" w:history="1">
+        <w:r>
+          <w:rPr>
+            <w:rStyle w:val="Lienhypertexte"/>
+          </w:rPr>
+          <w:t>https://github.com/OrianeORDS/intimatebestiary</w:t>
+        </w:r>
+      </w:hyperlink>
+      <w:r>
+        <w:t xml:space="preserve"> </w:t>
       </w:r>
     </w:p>
     <w:p>
@@ -325,31 +333,45 @@
         <w:rPr>
           <w:b/>
           <w:bCs/>
-          <w:highlight w:val="yellow"/>
-        </w:rPr>
-      </w:pPr>
-      <w:r>
-        <w:rPr>
-          <w:highlight w:val="yellow"/>
+          <w:lang w:val="es-AR"/>
+        </w:rPr>
+      </w:pPr>
+      <w:r>
+        <w:rPr>
+          <w:lang w:val="es-AR"/>
         </w:rPr>
         <w:t xml:space="preserve">Trello </w:t>
       </w:r>
+      <w:proofErr w:type="spellStart"/>
       <w:proofErr w:type="gramStart"/>
       <w:r>
         <w:rPr>
-          <w:highlight w:val="yellow"/>
-        </w:rPr>
-        <w:t>Teams ?</w:t>
+          <w:lang w:val="es-AR"/>
+        </w:rPr>
+        <w:t>Teams</w:t>
+      </w:r>
+      <w:proofErr w:type="spellEnd"/>
+      <w:r>
+        <w:rPr>
+          <w:lang w:val="es-AR"/>
+        </w:rPr>
+        <w:t xml:space="preserve">  </w:t>
+      </w:r>
+      <w:r>
+        <w:rPr>
+          <w:lang w:val="es-AR"/>
+        </w:rPr>
+        <w:t>https://trello.com/w/intimatebestiary</w:t>
       </w:r>
       <w:proofErr w:type="gramEnd"/>
-      <w:r>
-        <w:rPr>
-          <w:highlight w:val="yellow"/>
-        </w:rPr>
-        <w:t xml:space="preserve"> </w:t>
-      </w:r>
-    </w:p>
-    <w:p/>
+    </w:p>
+    <w:p>
+      <w:pPr>
+        <w:rPr>
+          <w:lang w:val="es-AR"/>
+        </w:rPr>
+      </w:pPr>
+    </w:p>
     <w:p>
       <w:pPr>
         <w:pStyle w:val="Titre1"/>
@@ -421,7 +443,7 @@
       <w:r>
         <w:t xml:space="preserve"> ( </w:t>
       </w:r>
-      <w:hyperlink r:id="rId11" w:history="1">
+      <w:hyperlink r:id="rId12" w:history="1">
         <w:r>
           <w:rPr>
             <w:rStyle w:val="Lienhypertexte"/>
@@ -646,7 +668,7 @@
           <w:numId w:val="2"/>
         </w:numPr>
       </w:pPr>
-      <w:hyperlink r:id="rId12" w:history="1">
+      <w:hyperlink r:id="rId13" w:history="1">
         <w:r>
           <w:rPr>
             <w:rStyle w:val="Lienhypertexte"/>
@@ -666,7 +688,7 @@
           <w:numId w:val="2"/>
         </w:numPr>
       </w:pPr>
-      <w:hyperlink r:id="rId13" w:history="1">
+      <w:hyperlink r:id="rId14" w:history="1">
         <w:r>
           <w:rPr>
             <w:rStyle w:val="Lienhypertexte"/>
@@ -814,10 +836,7 @@
     </w:p>
     <w:p>
       <w:r>
-        <w:t>The keywords for SEO should be written in French</w:t>
-      </w:r>
-      <w:r>
-        <w:t xml:space="preserve">. </w:t>
+        <w:t xml:space="preserve">The keywords for SEO should be written in French. </w:t>
       </w:r>
     </w:p>
     <w:p>
@@ -863,10 +882,7 @@
       </w:r>
       <w:proofErr w:type="gramEnd"/>
       <w:r>
-        <w:t xml:space="preserve"> content) </w:t>
-      </w:r>
-      <w:r>
-        <w:t xml:space="preserve">: </w:t>
+        <w:t xml:space="preserve"> content) : </w:t>
       </w:r>
     </w:p>
     <w:p>
@@ -1143,47 +1159,30 @@
           <w:b/>
           <w:bCs/>
         </w:rPr>
+        <w:t xml:space="preserve"> luminous and empowering</w:t>
+      </w:r>
+      <w:r>
+        <w:t xml:space="preserve"> for all of those who suffered violences as children or as gender minorities. </w:t>
+      </w:r>
+    </w:p>
+    <w:p>
+      <w:r>
+        <w:t xml:space="preserve">Font:  some of it would be </w:t>
+      </w:r>
+      <w:r>
+        <w:rPr>
+          <w:b/>
+          <w:bCs/>
+        </w:rPr>
+        <w:t>Oswald</w:t>
+      </w:r>
+      <w:r>
         <w:t xml:space="preserve"> </w:t>
       </w:r>
       <w:r>
-        <w:rPr>
-          <w:b/>
-          <w:bCs/>
-        </w:rPr>
-        <w:t xml:space="preserve">luminous and </w:t>
-      </w:r>
-      <w:r>
-        <w:rPr>
-          <w:b/>
-          <w:bCs/>
-        </w:rPr>
-        <w:t>empowering</w:t>
-      </w:r>
-      <w:r>
-        <w:t xml:space="preserve"> for all of those who suffered violences as children or as gender minorities. </w:t>
-      </w:r>
-    </w:p>
-    <w:p>
-      <w:r>
-        <w:t>Font</w:t>
-      </w:r>
-      <w:r>
-        <w:t xml:space="preserve">:  some of it would be </w:t>
-      </w:r>
-      <w:r>
-        <w:rPr>
-          <w:b/>
-          <w:bCs/>
-        </w:rPr>
-        <w:t>Oswald</w:t>
-      </w:r>
-      <w:r>
         <w:t xml:space="preserve"> </w:t>
       </w:r>
-      <w:r>
-        <w:t xml:space="preserve"> </w:t>
-      </w:r>
-      <w:hyperlink r:id="rId14" w:history="1">
+      <w:hyperlink r:id="rId15" w:history="1">
         <w:r>
           <w:rPr>
             <w:rStyle w:val="Lienhypertexte"/>
@@ -1219,10 +1218,7 @@
         </w:numPr>
       </w:pPr>
       <w:r>
-        <w:t>M</w:t>
-      </w:r>
-      <w:r>
-        <w:t xml:space="preserve">ostly </w:t>
+        <w:t xml:space="preserve">Mostly </w:t>
       </w:r>
       <w:r>
         <w:rPr>
@@ -1451,24 +1447,12 @@
       </w:r>
     </w:p>
     <w:p>
-      <w:hyperlink r:id="rId15" w:history="1">
+      <w:hyperlink r:id="rId16" w:history="1">
         <w:r>
           <w:rPr>
             <w:rStyle w:val="Lienhypertexte"/>
           </w:rPr>
-          <w:t>https://www.format.com/fr/webs</w:t>
-        </w:r>
-        <w:r>
-          <w:rPr>
-            <w:rStyle w:val="Lienhypertexte"/>
-          </w:rPr>
-          <w:t>i</w:t>
-        </w:r>
-        <w:r>
-          <w:rPr>
-            <w:rStyle w:val="Lienhypertexte"/>
-          </w:rPr>
-          <w:t>te-templates/slate</w:t>
+          <w:t>https://www.format.com/fr/website-templates/slate</w:t>
         </w:r>
       </w:hyperlink>
       <w:r>
@@ -1477,6 +1461,9 @@
     </w:p>
     <w:p>
       <w:r>
+        <w:rPr>
+          <w:noProof/>
+        </w:rPr>
         <w:drawing>
           <wp:inline distT="0" distB="0" distL="0" distR="0" wp14:anchorId="70C419F5" wp14:editId="0089D022">
             <wp:extent cx="5760720" cy="2103120"/>
@@ -1493,7 +1480,7 @@
                     <pic:cNvPicPr/>
                   </pic:nvPicPr>
                   <pic:blipFill>
-                    <a:blip r:embed="rId16"/>
+                    <a:blip r:embed="rId17"/>
                     <a:stretch>
                       <a:fillRect/>
                     </a:stretch>
@@ -1516,6 +1503,9 @@
     </w:p>
     <w:p>
       <w:r>
+        <w:rPr>
+          <w:noProof/>
+        </w:rPr>
         <w:lastRenderedPageBreak/>
         <w:drawing>
           <wp:inline distT="0" distB="0" distL="0" distR="0" wp14:anchorId="4883F589" wp14:editId="4152F2C4">
@@ -1533,7 +1523,7 @@
                     <pic:cNvPicPr/>
                   </pic:nvPicPr>
                   <pic:blipFill>
-                    <a:blip r:embed="rId17"/>
+                    <a:blip r:embed="rId18"/>
                     <a:stretch>
                       <a:fillRect/>
                     </a:stretch>
@@ -1556,6 +1546,9 @@
     </w:p>
     <w:p>
       <w:r>
+        <w:rPr>
+          <w:noProof/>
+        </w:rPr>
         <w:drawing>
           <wp:inline distT="0" distB="0" distL="0" distR="0" wp14:anchorId="0FB494D6" wp14:editId="1A192A90">
             <wp:extent cx="5760720" cy="1446530"/>
@@ -1572,7 +1565,7 @@
                     <pic:cNvPicPr/>
                   </pic:nvPicPr>
                   <pic:blipFill>
-                    <a:blip r:embed="rId18"/>
+                    <a:blip r:embed="rId19"/>
                     <a:stretch>
                       <a:fillRect/>
                     </a:stretch>
@@ -1610,73 +1603,49 @@
         <w:t>7</w:t>
       </w:r>
       <w:r>
+        <w:t xml:space="preserve"> June &gt; meeting =&gt; </w:t>
+      </w:r>
+      <w:r>
+        <w:t xml:space="preserve">Kick Off </w:t>
+      </w:r>
+    </w:p>
+    <w:p>
+      <w:r>
+        <w:t>24 June &gt; meeting</w:t>
+      </w:r>
+    </w:p>
+    <w:p>
+      <w:r>
+        <w:t xml:space="preserve">15 </w:t>
+      </w:r>
+      <w:r>
+        <w:t>A</w:t>
+      </w:r>
+      <w:r>
+        <w:t xml:space="preserve">ugust &gt; first complete </w:t>
+      </w:r>
+      <w:proofErr w:type="gramStart"/>
+      <w:r>
+        <w:t>draft ?</w:t>
+      </w:r>
+      <w:proofErr w:type="gramEnd"/>
+      <w:r>
         <w:t xml:space="preserve"> </w:t>
       </w:r>
-      <w:r>
-        <w:t>June</w:t>
-      </w:r>
-      <w:r>
-        <w:t xml:space="preserve"> &gt; meeting =&gt; </w:t>
-      </w:r>
-      <w:r>
-        <w:t xml:space="preserve">Kick Off </w:t>
-      </w:r>
-    </w:p>
-    <w:p>
-      <w:r>
-        <w:t>24 June &gt; meeting</w:t>
-      </w:r>
-    </w:p>
-    <w:p>
-      <w:r>
-        <w:t xml:space="preserve">15 </w:t>
-      </w:r>
-      <w:r>
-        <w:t>A</w:t>
-      </w:r>
-      <w:r>
-        <w:t xml:space="preserve">ugust &gt; first complete </w:t>
-      </w:r>
-      <w:proofErr w:type="gramStart"/>
-      <w:r>
-        <w:t>draft ?</w:t>
-      </w:r>
-      <w:proofErr w:type="gramEnd"/>
-      <w:r>
-        <w:t xml:space="preserve"> </w:t>
-      </w:r>
-    </w:p>
-    <w:p>
-      <w:r>
-        <w:t xml:space="preserve">15 </w:t>
-      </w:r>
-      <w:r>
-        <w:t>September</w:t>
-      </w:r>
-      <w:r>
-        <w:t xml:space="preserve"> &gt; launch of the website, last tests + preparation of the communication campaign </w:t>
-      </w:r>
-    </w:p>
-    <w:p>
-      <w:r>
-        <w:t xml:space="preserve">15 </w:t>
-      </w:r>
-      <w:r>
-        <w:t>October</w:t>
-      </w:r>
-      <w:r>
-        <w:t xml:space="preserve"> &gt; communication campaign launch (organised by the gallery)</w:t>
-      </w:r>
-    </w:p>
-    <w:p>
-      <w:r>
-        <w:t xml:space="preserve">12 </w:t>
-      </w:r>
-      <w:r>
-        <w:t>Novembre</w:t>
-      </w:r>
-      <w:r>
-        <w:t xml:space="preserve"> 2024 &gt; exhibition</w:t>
+    </w:p>
+    <w:p>
+      <w:r>
+        <w:t xml:space="preserve">15 September &gt; launch of the website, last tests + preparation of the communication campaign </w:t>
+      </w:r>
+    </w:p>
+    <w:p>
+      <w:r>
+        <w:t>15 October &gt; communication campaign launch (organised by the gallery)</w:t>
+      </w:r>
+    </w:p>
+    <w:p>
+      <w:r>
+        <w:t>12 Novembre 2024 &gt; exhibition</w:t>
       </w:r>
     </w:p>
     <w:p/>
@@ -1744,8 +1713,8 @@
     <w:p/>
     <w:p/>
     <w:sectPr>
-      <w:headerReference w:type="default" r:id="rId19"/>
-      <w:footerReference w:type="default" r:id="rId20"/>
+      <w:headerReference w:type="default" r:id="rId20"/>
+      <w:footerReference w:type="default" r:id="rId21"/>
       <w:pgSz w:w="11906" w:h="16838"/>
       <w:pgMar w:top="1417" w:right="1417" w:bottom="1417" w:left="1417" w:header="708" w:footer="708" w:gutter="0"/>
       <w:cols w:space="708"/>
@@ -1850,51 +1819,9 @@
   <w:p>
     <w:pPr>
       <w:pStyle w:val="En-tte"/>
-      <w:rPr>
-        <w:lang w:val="fr-FR"/>
-      </w:rPr>
     </w:pPr>
-    <w:proofErr w:type="spellStart"/>
     <w:r>
-      <w:rPr>
-        <w:lang w:val="fr-FR"/>
-      </w:rPr>
-      <w:t>Intimate</w:t>
-    </w:r>
-    <w:proofErr w:type="spellEnd"/>
-    <w:r>
-      <w:rPr>
-        <w:lang w:val="fr-FR"/>
-      </w:rPr>
-      <w:t xml:space="preserve"> </w:t>
-    </w:r>
-    <w:proofErr w:type="spellStart"/>
-    <w:r>
-      <w:rPr>
-        <w:lang w:val="fr-FR"/>
-      </w:rPr>
-      <w:t>bestiary</w:t>
-    </w:r>
-    <w:proofErr w:type="spellEnd"/>
-    <w:r>
-      <w:rPr>
-        <w:lang w:val="fr-FR"/>
-      </w:rPr>
-      <w:t xml:space="preserve"> showcase </w:t>
-    </w:r>
-    <w:proofErr w:type="spellStart"/>
-    <w:r>
-      <w:rPr>
-        <w:lang w:val="fr-FR"/>
-      </w:rPr>
-      <w:t>Website</w:t>
-    </w:r>
-    <w:proofErr w:type="spellEnd"/>
-    <w:r>
-      <w:rPr>
-        <w:lang w:val="fr-FR"/>
-      </w:rPr>
-      <w:t xml:space="preserve"> </w:t>
+      <w:t xml:space="preserve">Intimate bestiary showcase Website </w:t>
     </w:r>
   </w:p>
   <w:p>

</xml_diff>

<commit_message>
update specifications in project management
</commit_message>
<xml_diff>
--- a/project management/specifications.docx
+++ b/project management/specifications.docx
@@ -468,13 +468,31 @@
     </w:p>
     <w:p>
       <w:r>
-        <w:rPr>
-          <w:highlight w:val="yellow"/>
-        </w:rPr>
-        <w:t>To be done</w:t>
-      </w:r>
-      <w:r>
-        <w:t xml:space="preserve"> </w:t>
+        <w:t>Since there are only three developers, the tasks can be easily distributed among the three. Monday meetings + discord group + Trello to keep track, enable the developer to choose the topics.</w:t>
+      </w:r>
+    </w:p>
+    <w:p>
+      <w:r>
+        <w:t xml:space="preserve">Fabio=&gt; carousel sculptures + navigation gallery of animals </w:t>
+      </w:r>
+    </w:p>
+    <w:p>
+      <w:r>
+        <w:t xml:space="preserve">Robo =&gt; main navigation bar + effects </w:t>
+      </w:r>
+    </w:p>
+    <w:p>
+      <w:r>
+        <w:lastRenderedPageBreak/>
+        <w:t xml:space="preserve">Oriane =&gt; global styling + </w:t>
+      </w:r>
+      <w:proofErr w:type="spellStart"/>
+      <w:r>
+        <w:t>canva</w:t>
+      </w:r>
+      <w:proofErr w:type="spellEnd"/>
+      <w:r>
+        <w:t xml:space="preserve"> templates (besides the artistic content) </w:t>
       </w:r>
     </w:p>
     <w:p>
@@ -482,7 +500,6 @@
         <w:pStyle w:val="Titre1"/>
       </w:pPr>
       <w:r>
-        <w:lastRenderedPageBreak/>
         <w:t>Key Personas</w:t>
       </w:r>
     </w:p>
@@ -1009,7 +1026,6 @@
         <w:pStyle w:val="Titre1"/>
       </w:pPr>
       <w:r>
-        <w:lastRenderedPageBreak/>
         <w:t>Visual Identity</w:t>
       </w:r>
     </w:p>
@@ -1437,38 +1453,23 @@
         <w:t xml:space="preserve"> #30646B</w:t>
       </w:r>
     </w:p>
-    <w:p/>
-    <w:p>
-      <w:pPr>
-        <w:pStyle w:val="Titre2"/>
-      </w:pPr>
-      <w:r>
-        <w:t>Ideas of websites, for inspiration</w:t>
-      </w:r>
-    </w:p>
-    <w:p>
-      <w:hyperlink r:id="rId16" w:history="1">
-        <w:r>
-          <w:rPr>
-            <w:rStyle w:val="Lienhypertexte"/>
-          </w:rPr>
-          <w:t>https://www.format.com/fr/website-templates/slate</w:t>
-        </w:r>
-      </w:hyperlink>
-      <w:r>
-        <w:t xml:space="preserve"> </w:t>
-      </w:r>
-    </w:p>
-    <w:p>
+    <w:p>
+      <w:pPr>
+        <w:pStyle w:val="NormalWeb"/>
+        <w:numPr>
+          <w:ilvl w:val="0"/>
+          <w:numId w:val="5"/>
+        </w:numPr>
+      </w:pPr>
       <w:r>
         <w:rPr>
           <w:noProof/>
         </w:rPr>
         <w:drawing>
-          <wp:inline distT="0" distB="0" distL="0" distR="0" wp14:anchorId="70C419F5" wp14:editId="0089D022">
-            <wp:extent cx="5760720" cy="2103120"/>
+          <wp:inline distT="0" distB="0" distL="0" distR="0" wp14:anchorId="3AF4F9C6" wp14:editId="55F4A5B4">
+            <wp:extent cx="4807528" cy="2747160"/>
             <wp:effectExtent l="0" t="0" r="0" b="0"/>
-            <wp:docPr id="574148707" name="Image 1"/>
+            <wp:docPr id="1246470635" name="Image 1"/>
             <wp:cNvGraphicFramePr>
               <a:graphicFrameLocks xmlns:a="http://schemas.openxmlformats.org/drawingml/2006/main" noChangeAspect="1"/>
             </wp:cNvGraphicFramePr>
@@ -1476,23 +1477,36 @@
               <a:graphicData uri="http://schemas.openxmlformats.org/drawingml/2006/picture">
                 <pic:pic xmlns:pic="http://schemas.openxmlformats.org/drawingml/2006/picture">
                   <pic:nvPicPr>
-                    <pic:cNvPr id="574148707" name=""/>
-                    <pic:cNvPicPr/>
+                    <pic:cNvPr id="0" name="Picture 1"/>
+                    <pic:cNvPicPr>
+                      <a:picLocks noChangeAspect="1" noChangeArrowheads="1"/>
+                    </pic:cNvPicPr>
                   </pic:nvPicPr>
                   <pic:blipFill>
-                    <a:blip r:embed="rId17"/>
+                    <a:blip r:embed="rId16" cstate="print">
+                      <a:extLst>
+                        <a:ext uri="{28A0092B-C50C-407E-A947-70E740481C1C}">
+                          <a14:useLocalDpi xmlns:a14="http://schemas.microsoft.com/office/drawing/2010/main" val="0"/>
+                        </a:ext>
+                      </a:extLst>
+                    </a:blip>
+                    <a:srcRect/>
                     <a:stretch>
                       <a:fillRect/>
                     </a:stretch>
                   </pic:blipFill>
-                  <pic:spPr>
+                  <pic:spPr bwMode="auto">
                     <a:xfrm>
                       <a:off x="0" y="0"/>
-                      <a:ext cx="5760720" cy="2103120"/>
+                      <a:ext cx="4820724" cy="2754700"/>
                     </a:xfrm>
                     <a:prstGeom prst="rect">
                       <a:avLst/>
                     </a:prstGeom>
+                    <a:noFill/>
+                    <a:ln>
+                      <a:noFill/>
+                    </a:ln>
                   </pic:spPr>
                 </pic:pic>
               </a:graphicData>
@@ -1503,218 +1517,166 @@
     </w:p>
     <w:p>
       <w:r>
-        <w:rPr>
-          <w:noProof/>
-        </w:rPr>
+        <w:t xml:space="preserve">More </w:t>
+      </w:r>
+      <w:proofErr w:type="spellStart"/>
+      <w:r>
+        <w:t>canva</w:t>
+      </w:r>
+      <w:proofErr w:type="spellEnd"/>
+      <w:r>
+        <w:t xml:space="preserve"> templates are on Trello + open to discussion between the members of the team. </w:t>
+      </w:r>
+    </w:p>
+    <w:p/>
+    <w:p>
+      <w:pPr>
+        <w:pStyle w:val="Titre1"/>
+      </w:pPr>
+      <w:r>
         <w:lastRenderedPageBreak/>
-        <w:drawing>
-          <wp:inline distT="0" distB="0" distL="0" distR="0" wp14:anchorId="4883F589" wp14:editId="4152F2C4">
-            <wp:extent cx="5760720" cy="1762760"/>
-            <wp:effectExtent l="0" t="0" r="0" b="8890"/>
-            <wp:docPr id="1376024396" name="Image 1"/>
-            <wp:cNvGraphicFramePr>
-              <a:graphicFrameLocks xmlns:a="http://schemas.openxmlformats.org/drawingml/2006/main" noChangeAspect="1"/>
-            </wp:cNvGraphicFramePr>
-            <a:graphic xmlns:a="http://schemas.openxmlformats.org/drawingml/2006/main">
-              <a:graphicData uri="http://schemas.openxmlformats.org/drawingml/2006/picture">
-                <pic:pic xmlns:pic="http://schemas.openxmlformats.org/drawingml/2006/picture">
-                  <pic:nvPicPr>
-                    <pic:cNvPr id="1376024396" name=""/>
-                    <pic:cNvPicPr/>
-                  </pic:nvPicPr>
-                  <pic:blipFill>
-                    <a:blip r:embed="rId18"/>
-                    <a:stretch>
-                      <a:fillRect/>
-                    </a:stretch>
-                  </pic:blipFill>
-                  <pic:spPr>
-                    <a:xfrm>
-                      <a:off x="0" y="0"/>
-                      <a:ext cx="5760720" cy="1762760"/>
-                    </a:xfrm>
-                    <a:prstGeom prst="rect">
-                      <a:avLst/>
-                    </a:prstGeom>
-                  </pic:spPr>
-                </pic:pic>
-              </a:graphicData>
-            </a:graphic>
-          </wp:inline>
-        </w:drawing>
-      </w:r>
-    </w:p>
-    <w:p>
-      <w:r>
-        <w:rPr>
-          <w:noProof/>
-        </w:rPr>
-        <w:drawing>
-          <wp:inline distT="0" distB="0" distL="0" distR="0" wp14:anchorId="0FB494D6" wp14:editId="1A192A90">
-            <wp:extent cx="5760720" cy="1446530"/>
-            <wp:effectExtent l="0" t="0" r="0" b="1270"/>
-            <wp:docPr id="1742909068" name="Image 1"/>
-            <wp:cNvGraphicFramePr>
-              <a:graphicFrameLocks xmlns:a="http://schemas.openxmlformats.org/drawingml/2006/main" noChangeAspect="1"/>
-            </wp:cNvGraphicFramePr>
-            <a:graphic xmlns:a="http://schemas.openxmlformats.org/drawingml/2006/main">
-              <a:graphicData uri="http://schemas.openxmlformats.org/drawingml/2006/picture">
-                <pic:pic xmlns:pic="http://schemas.openxmlformats.org/drawingml/2006/picture">
-                  <pic:nvPicPr>
-                    <pic:cNvPr id="1742909068" name=""/>
-                    <pic:cNvPicPr/>
-                  </pic:nvPicPr>
-                  <pic:blipFill>
-                    <a:blip r:embed="rId19"/>
-                    <a:stretch>
-                      <a:fillRect/>
-                    </a:stretch>
-                  </pic:blipFill>
-                  <pic:spPr>
-                    <a:xfrm>
-                      <a:off x="0" y="0"/>
-                      <a:ext cx="5760720" cy="1446530"/>
-                    </a:xfrm>
-                    <a:prstGeom prst="rect">
-                      <a:avLst/>
-                    </a:prstGeom>
-                  </pic:spPr>
-                </pic:pic>
-              </a:graphicData>
-            </a:graphic>
-          </wp:inline>
-        </w:drawing>
-      </w:r>
-    </w:p>
+        <w:t>Timelines</w:t>
+      </w:r>
+    </w:p>
+    <w:p/>
+    <w:p>
+      <w:r>
+        <w:t>1</w:t>
+      </w:r>
+      <w:r>
+        <w:t>7</w:t>
+      </w:r>
+      <w:r>
+        <w:t xml:space="preserve"> June &gt; meeting =&gt; </w:t>
+      </w:r>
+      <w:r>
+        <w:t xml:space="preserve">Kick Off </w:t>
+      </w:r>
+    </w:p>
+    <w:p>
+      <w:r>
+        <w:t>24 June &gt; meeting</w:t>
+      </w:r>
+    </w:p>
+    <w:p>
+      <w:r>
+        <w:t xml:space="preserve">15 </w:t>
+      </w:r>
+      <w:r>
+        <w:t>A</w:t>
+      </w:r>
+      <w:r>
+        <w:t xml:space="preserve">ugust &gt; first complete </w:t>
+      </w:r>
+      <w:proofErr w:type="gramStart"/>
+      <w:r>
+        <w:t>draft ?</w:t>
+      </w:r>
+      <w:proofErr w:type="gramEnd"/>
+      <w:r>
+        <w:t xml:space="preserve"> </w:t>
+      </w:r>
+    </w:p>
+    <w:p>
+      <w:r>
+        <w:t xml:space="preserve">15 September &gt; launch of the website, last tests + preparation of the communication campaign </w:t>
+      </w:r>
+    </w:p>
+    <w:p>
+      <w:r>
+        <w:t>15 October &gt; communication campaign launch (organised by the gallery)</w:t>
+      </w:r>
+    </w:p>
+    <w:p>
+      <w:r>
+        <w:t>12 Novembre 2024 &gt; exhibition</w:t>
+      </w:r>
+    </w:p>
+    <w:p/>
     <w:p>
       <w:pPr>
         <w:pStyle w:val="Titre1"/>
       </w:pPr>
       <w:r>
-        <w:t>Timelines</w:t>
+        <w:t>Risk Log</w:t>
+      </w:r>
+    </w:p>
+    <w:p>
+      <w:r>
+        <w:t xml:space="preserve">Size of the pictures in high resolution </w:t>
+      </w:r>
+      <w:r>
+        <w:t xml:space="preserve">making the website </w:t>
+      </w:r>
+      <w:proofErr w:type="gramStart"/>
+      <w:r>
+        <w:t>slow ?</w:t>
+      </w:r>
+      <w:proofErr w:type="gramEnd"/>
+      <w:r>
+        <w:t xml:space="preserve"> </w:t>
+      </w:r>
+    </w:p>
+    <w:p>
+      <w:r>
+        <w:t xml:space="preserve">Any </w:t>
+      </w:r>
+      <w:proofErr w:type="gramStart"/>
+      <w:r>
+        <w:t>copyright ?</w:t>
+      </w:r>
+      <w:proofErr w:type="gramEnd"/>
+      <w:r>
+        <w:t xml:space="preserve"> </w:t>
       </w:r>
     </w:p>
     <w:p/>
     <w:p>
-      <w:r>
-        <w:t>1</w:t>
-      </w:r>
-      <w:r>
-        <w:t>7</w:t>
-      </w:r>
-      <w:r>
-        <w:t xml:space="preserve"> June &gt; meeting =&gt; </w:t>
-      </w:r>
-      <w:r>
-        <w:t xml:space="preserve">Kick Off </w:t>
-      </w:r>
-    </w:p>
-    <w:p>
-      <w:r>
-        <w:t>24 June &gt; meeting</w:t>
-      </w:r>
-    </w:p>
-    <w:p>
-      <w:r>
-        <w:t xml:space="preserve">15 </w:t>
-      </w:r>
-      <w:r>
-        <w:t>A</w:t>
-      </w:r>
-      <w:r>
-        <w:t xml:space="preserve">ugust &gt; first complete </w:t>
+      <w:pPr>
+        <w:pStyle w:val="Titre1"/>
+      </w:pPr>
+      <w:r>
+        <w:t>Budgets</w:t>
+      </w:r>
+    </w:p>
+    <w:p>
+      <w:r>
+        <w:t>None</w:t>
+      </w:r>
+    </w:p>
+    <w:p/>
+    <w:p>
+      <w:pPr>
+        <w:pStyle w:val="Titre1"/>
+      </w:pPr>
+      <w:r>
+        <w:t>Lessons learned throughout the project</w:t>
+      </w:r>
+    </w:p>
+    <w:p>
+      <w:r>
+        <w:t xml:space="preserve">Collaboration on a </w:t>
+      </w:r>
+      <w:proofErr w:type="spellStart"/>
+      <w:r>
+        <w:t>github</w:t>
+      </w:r>
+      <w:proofErr w:type="spellEnd"/>
+      <w:r>
+        <w:t xml:space="preserve"> </w:t>
       </w:r>
       <w:proofErr w:type="gramStart"/>
       <w:r>
-        <w:t>draft ?</w:t>
+        <w:t>project :</w:t>
       </w:r>
       <w:proofErr w:type="gramEnd"/>
       <w:r>
-        <w:t xml:space="preserve"> </w:t>
-      </w:r>
-    </w:p>
-    <w:p>
-      <w:r>
-        <w:t xml:space="preserve">15 September &gt; launch of the website, last tests + preparation of the communication campaign </w:t>
-      </w:r>
-    </w:p>
-    <w:p>
-      <w:r>
-        <w:t>15 October &gt; communication campaign launch (organised by the gallery)</w:t>
-      </w:r>
-    </w:p>
-    <w:p>
-      <w:r>
-        <w:t>12 Novembre 2024 &gt; exhibition</w:t>
-      </w:r>
-    </w:p>
-    <w:p/>
-    <w:p>
-      <w:pPr>
-        <w:pStyle w:val="Titre1"/>
-      </w:pPr>
-      <w:r>
-        <w:t>Risk Log</w:t>
-      </w:r>
-    </w:p>
-    <w:p>
-      <w:r>
-        <w:t xml:space="preserve">Size of the pictures in high resolution </w:t>
-      </w:r>
-      <w:r>
-        <w:t xml:space="preserve">making the website </w:t>
-      </w:r>
-      <w:proofErr w:type="gramStart"/>
-      <w:r>
-        <w:t>slow ?</w:t>
-      </w:r>
-      <w:proofErr w:type="gramEnd"/>
-      <w:r>
-        <w:t xml:space="preserve"> </w:t>
-      </w:r>
-    </w:p>
-    <w:p>
-      <w:r>
-        <w:t xml:space="preserve">Any </w:t>
-      </w:r>
-      <w:proofErr w:type="gramStart"/>
-      <w:r>
-        <w:t>copyright ?</w:t>
-      </w:r>
-      <w:proofErr w:type="gramEnd"/>
-      <w:r>
-        <w:t xml:space="preserve"> </w:t>
-      </w:r>
-    </w:p>
-    <w:p/>
-    <w:p>
-      <w:pPr>
-        <w:pStyle w:val="Titre1"/>
-      </w:pPr>
-      <w:r>
-        <w:t>Budgets</w:t>
-      </w:r>
-    </w:p>
-    <w:p>
-      <w:r>
-        <w:t>None</w:t>
-      </w:r>
-    </w:p>
-    <w:p/>
-    <w:p>
-      <w:pPr>
-        <w:pStyle w:val="Titre1"/>
-      </w:pPr>
-      <w:r>
-        <w:lastRenderedPageBreak/>
-        <w:t>Lessons learned throughout the project</w:t>
-      </w:r>
-    </w:p>
-    <w:p/>
-    <w:p/>
+        <w:t xml:space="preserve"> push pull merge flow, and the comparison of files.</w:t>
+      </w:r>
+    </w:p>
     <w:sectPr>
-      <w:headerReference w:type="default" r:id="rId20"/>
-      <w:footerReference w:type="default" r:id="rId21"/>
+      <w:headerReference w:type="default" r:id="rId17"/>
+      <w:footerReference w:type="default" r:id="rId18"/>
       <w:pgSz w:w="11906" w:h="16838"/>
       <w:pgMar w:top="1417" w:right="1417" w:bottom="1417" w:left="1417" w:header="708" w:footer="708" w:gutter="0"/>
       <w:cols w:space="708"/>
@@ -3548,6 +3510,25 @@
       <w:u w:val="single"/>
     </w:rPr>
   </w:style>
+  <w:style w:type="paragraph" w:styleId="NormalWeb">
+    <w:name w:val="Normal (Web)"/>
+    <w:basedOn w:val="Normal"/>
+    <w:uiPriority w:val="99"/>
+    <w:semiHidden/>
+    <w:unhideWhenUsed/>
+    <w:rsid w:val="00E210C2"/>
+    <w:pPr>
+      <w:spacing w:before="100" w:beforeAutospacing="1" w:after="100" w:afterAutospacing="1" w:line="240" w:lineRule="auto"/>
+    </w:pPr>
+    <w:rPr>
+      <w:rFonts w:ascii="Times New Roman" w:eastAsia="Times New Roman" w:hAnsi="Times New Roman" w:cs="Times New Roman"/>
+      <w:kern w:val="0"/>
+      <w:sz w:val="24"/>
+      <w:szCs w:val="24"/>
+      <w:lang w:val="fr-FR" w:eastAsia="fr-FR"/>
+      <w14:ligatures w14:val="none"/>
+    </w:rPr>
+  </w:style>
 </w:styles>
 </file>
 

</xml_diff>